<commit_message>
zen main documentation and index cleanup
</commit_message>
<xml_diff>
--- a/documentation/threethirteen/ThreethirteenDocumentation.docx
+++ b/documentation/threethirteen/ThreethirteenDocumentation.docx
@@ -355,6 +355,262 @@
       <w:pPr>
         <w:spacing w:after="0"/>
         <w:rPr>
+          <w:rFonts w:ascii="Calibri Light" w:hAnsi="Calibri Light" w:cs="Calibri Light"/>
+          <w:sz w:val="16"/>
+          <w:szCs w:val="16"/>
+        </w:rPr>
+      </w:pPr>
+    </w:p>
+    <w:p>
+      <w:pPr>
+        <w:spacing w:after="0"/>
+        <w:rPr>
+          <w:rFonts w:ascii="Calibri Light" w:hAnsi="Calibri Light" w:cs="Calibri Light"/>
+          <w:sz w:val="16"/>
+          <w:szCs w:val="16"/>
+        </w:rPr>
+      </w:pPr>
+      <w:r>
+        <w:rPr>
+          <w:rFonts w:ascii="Calibri Light" w:hAnsi="Calibri Light" w:cs="Calibri Light"/>
+          <w:sz w:val="16"/>
+          <w:szCs w:val="16"/>
+        </w:rPr>
+        <w:tab/>
+      </w:r>
+      <w:r>
+        <w:rPr>
+          <w:rFonts w:ascii="Calibri Light" w:hAnsi="Calibri Light" w:cs="Calibri Light"/>
+          <w:sz w:val="16"/>
+          <w:szCs w:val="16"/>
+        </w:rPr>
+        <w:tab/>
+        <w:t xml:space="preserve">Note: </w:t>
+      </w:r>
+      <w:r>
+        <w:rPr>
+          <w:rFonts w:ascii="Calibri Light" w:hAnsi="Calibri Light" w:cs="Calibri Light"/>
+          <w:sz w:val="16"/>
+          <w:szCs w:val="16"/>
+        </w:rPr>
+        <w:t>C</w:t>
+      </w:r>
+      <w:r>
+        <w:rPr>
+          <w:rFonts w:ascii="Calibri Light" w:hAnsi="Calibri Light" w:cs="Calibri Light"/>
+          <w:sz w:val="16"/>
+          <w:szCs w:val="16"/>
+        </w:rPr>
+        <w:t xml:space="preserve">urrently, just clicking a round 13 input will display the </w:t>
+      </w:r>
+      <w:r>
+        <w:rPr>
+          <w:rFonts w:ascii="Calibri Light" w:hAnsi="Calibri Light" w:cs="Calibri Light"/>
+          <w:b/>
+          <w:sz w:val="16"/>
+          <w:szCs w:val="16"/>
+        </w:rPr>
+        <w:t>Save Total Scores</w:t>
+      </w:r>
+      <w:r>
+        <w:rPr>
+          <w:rFonts w:ascii="Calibri Light" w:hAnsi="Calibri Light" w:cs="Calibri Light"/>
+          <w:sz w:val="16"/>
+          <w:szCs w:val="16"/>
+        </w:rPr>
+        <w:t xml:space="preserve"> button. If the button is clicked, the current state of data will be </w:t>
+      </w:r>
+      <w:r>
+        <w:rPr>
+          <w:rFonts w:ascii="Calibri Light" w:hAnsi="Calibri Light" w:cs="Calibri Light"/>
+          <w:sz w:val="16"/>
+          <w:szCs w:val="16"/>
+        </w:rPr>
+        <w:tab/>
+      </w:r>
+      <w:r>
+        <w:rPr>
+          <w:rFonts w:ascii="Calibri Light" w:hAnsi="Calibri Light" w:cs="Calibri Light"/>
+          <w:sz w:val="16"/>
+          <w:szCs w:val="16"/>
+        </w:rPr>
+        <w:tab/>
+      </w:r>
+      <w:r>
+        <w:rPr>
+          <w:rFonts w:ascii="Calibri Light" w:hAnsi="Calibri Light" w:cs="Calibri Light"/>
+          <w:sz w:val="16"/>
+          <w:szCs w:val="16"/>
+        </w:rPr>
+        <w:tab/>
+        <w:t>saved and the score sheet will disappear.  A future enhancement will test that all 11 columns associated with players retain numeric values</w:t>
+      </w:r>
+      <w:r>
+        <w:rPr>
+          <w:rFonts w:ascii="Calibri Light" w:hAnsi="Calibri Light" w:cs="Calibri Light"/>
+          <w:sz w:val="16"/>
+          <w:szCs w:val="16"/>
+        </w:rPr>
+        <w:tab/>
+      </w:r>
+      <w:r>
+        <w:rPr>
+          <w:rFonts w:ascii="Calibri Light" w:hAnsi="Calibri Light" w:cs="Calibri Light"/>
+          <w:sz w:val="16"/>
+          <w:szCs w:val="16"/>
+        </w:rPr>
+        <w:tab/>
+      </w:r>
+      <w:r>
+        <w:rPr>
+          <w:rFonts w:ascii="Calibri Light" w:hAnsi="Calibri Light" w:cs="Calibri Light"/>
+          <w:sz w:val="16"/>
+          <w:szCs w:val="16"/>
+        </w:rPr>
+        <w:tab/>
+        <w:t xml:space="preserve">before the </w:t>
+      </w:r>
+      <w:r>
+        <w:rPr>
+          <w:rFonts w:ascii="Calibri Light" w:hAnsi="Calibri Light" w:cs="Calibri Light"/>
+          <w:b/>
+          <w:sz w:val="16"/>
+          <w:szCs w:val="16"/>
+        </w:rPr>
+        <w:t>Save Totals Scores</w:t>
+      </w:r>
+      <w:r>
+        <w:rPr>
+          <w:rFonts w:ascii="Calibri Light" w:hAnsi="Calibri Light" w:cs="Calibri Light"/>
+          <w:sz w:val="16"/>
+          <w:szCs w:val="16"/>
+        </w:rPr>
+        <w:t xml:space="preserve"> button will become visible.</w:t>
+      </w:r>
+    </w:p>
+    <w:p>
+      <w:pPr>
+        <w:spacing w:after="0"/>
+        <w:rPr>
+          <w:rFonts w:ascii="Calibri Light" w:hAnsi="Calibri Light" w:cs="Calibri Light"/>
+          <w:sz w:val="16"/>
+          <w:szCs w:val="16"/>
+        </w:rPr>
+      </w:pPr>
+    </w:p>
+    <w:p>
+      <w:pPr>
+        <w:spacing w:after="0"/>
+        <w:rPr>
+          <w:rFonts w:ascii="Calibri Light" w:hAnsi="Calibri Light" w:cs="Calibri Light"/>
+          <w:sz w:val="16"/>
+          <w:szCs w:val="16"/>
+        </w:rPr>
+      </w:pPr>
+      <w:r>
+        <w:rPr>
+          <w:rFonts w:ascii="Calibri Light" w:hAnsi="Calibri Light" w:cs="Calibri Light"/>
+          <w:sz w:val="16"/>
+          <w:szCs w:val="16"/>
+        </w:rPr>
+        <w:tab/>
+      </w:r>
+      <w:r>
+        <w:rPr>
+          <w:rFonts w:ascii="Calibri Light" w:hAnsi="Calibri Light" w:cs="Calibri Light"/>
+          <w:sz w:val="16"/>
+          <w:szCs w:val="16"/>
+        </w:rPr>
+        <w:tab/>
+        <w:t xml:space="preserve">Note:  The dealer values are manually set by the user.  If there are 3 players, the player numbers (1, 2, 3) will be entered into dealer column </w:t>
+      </w:r>
+      <w:r>
+        <w:rPr>
+          <w:rFonts w:ascii="Calibri Light" w:hAnsi="Calibri Light" w:cs="Calibri Light"/>
+          <w:sz w:val="16"/>
+          <w:szCs w:val="16"/>
+        </w:rPr>
+        <w:tab/>
+      </w:r>
+      <w:r>
+        <w:rPr>
+          <w:rFonts w:ascii="Calibri Light" w:hAnsi="Calibri Light" w:cs="Calibri Light"/>
+          <w:sz w:val="16"/>
+          <w:szCs w:val="16"/>
+        </w:rPr>
+        <w:tab/>
+      </w:r>
+      <w:r>
+        <w:rPr>
+          <w:rFonts w:ascii="Calibri Light" w:hAnsi="Calibri Light" w:cs="Calibri Light"/>
+          <w:sz w:val="16"/>
+          <w:szCs w:val="16"/>
+        </w:rPr>
+        <w:tab/>
+        <w:t>repetitively until round 13 is completed.  When the score sheet</w:t>
+      </w:r>
+      <w:r>
+        <w:rPr>
+          <w:rFonts w:ascii="Calibri Light" w:hAnsi="Calibri Light" w:cs="Calibri Light"/>
+          <w:sz w:val="16"/>
+          <w:szCs w:val="16"/>
+        </w:rPr>
+        <w:t xml:space="preserve"> is generated from </w:t>
+      </w:r>
+      <w:r>
+        <w:rPr>
+          <w:rFonts w:ascii="Calibri Light" w:hAnsi="Calibri Light" w:cs="Calibri Light"/>
+          <w:sz w:val="16"/>
+          <w:szCs w:val="16"/>
+        </w:rPr>
+        <w:t xml:space="preserve">the save status </w:t>
+      </w:r>
+      <w:r>
+        <w:rPr>
+          <w:rFonts w:ascii="Calibri Light" w:hAnsi="Calibri Light" w:cs="Calibri Light"/>
+          <w:sz w:val="16"/>
+          <w:szCs w:val="16"/>
+        </w:rPr>
+        <w:t xml:space="preserve">page, the players will be automatically entered </w:t>
+      </w:r>
+      <w:r>
+        <w:rPr>
+          <w:rFonts w:ascii="Calibri Light" w:hAnsi="Calibri Light" w:cs="Calibri Light"/>
+          <w:sz w:val="16"/>
+          <w:szCs w:val="16"/>
+        </w:rPr>
+        <w:tab/>
+      </w:r>
+      <w:r>
+        <w:rPr>
+          <w:rFonts w:ascii="Calibri Light" w:hAnsi="Calibri Light" w:cs="Calibri Light"/>
+          <w:sz w:val="16"/>
+          <w:szCs w:val="16"/>
+        </w:rPr>
+        <w:tab/>
+      </w:r>
+      <w:r>
+        <w:rPr>
+          <w:rFonts w:ascii="Calibri Light" w:hAnsi="Calibri Light" w:cs="Calibri Light"/>
+          <w:sz w:val="16"/>
+          <w:szCs w:val="16"/>
+        </w:rPr>
+        <w:tab/>
+        <w:t>into the Player Name inputs. This functionality has not yet been integrated.</w:t>
+      </w:r>
+      <w:r>
+        <w:rPr>
+          <w:rFonts w:ascii="Calibri Light" w:hAnsi="Calibri Light" w:cs="Calibri Light"/>
+          <w:sz w:val="16"/>
+          <w:szCs w:val="16"/>
+        </w:rPr>
+        <w:t xml:space="preserve">  In addition, the players shall also be moved up to the previous input and the </w:t>
+      </w:r>
+    </w:p>
+    <w:p>
+      <w:pPr>
+        <w:spacing w:after="0"/>
+        <w:rPr>
           <w:rFonts w:ascii="Consolas" w:hAnsi="Consolas"/>
           <w:sz w:val="16"/>
           <w:szCs w:val="16"/>
@@ -494,87 +750,120 @@
           <w:sz w:val="16"/>
           <w:szCs w:val="16"/>
         </w:rPr>
-        <w:tab/>
-      </w:r>
-      <w:r>
-        <w:rPr>
-          <w:rFonts w:ascii="Consolas" w:hAnsi="Consolas"/>
-          <w:sz w:val="16"/>
-          <w:szCs w:val="16"/>
-        </w:rPr>
-        <w:tab/>
-      </w:r>
-      <w:r>
-        <w:rPr>
-          <w:rFonts w:ascii="Calibri Light" w:hAnsi="Calibri Light" w:cs="Calibri Light"/>
-          <w:sz w:val="16"/>
-          <w:szCs w:val="16"/>
-        </w:rPr>
-        <w:t xml:space="preserve">The save status page will display the Game Id that created in the database. It will display the game start time and the elapsed time to complete </w:t>
-      </w:r>
-      <w:r>
-        <w:rPr>
-          <w:rFonts w:ascii="Calibri Light" w:hAnsi="Calibri Light" w:cs="Calibri Light"/>
-          <w:sz w:val="16"/>
-          <w:szCs w:val="16"/>
-        </w:rPr>
-        <w:tab/>
-      </w:r>
-      <w:r>
-        <w:rPr>
-          <w:rFonts w:ascii="Calibri Light" w:hAnsi="Calibri Light" w:cs="Calibri Light"/>
-          <w:sz w:val="16"/>
-          <w:szCs w:val="16"/>
-        </w:rPr>
-        <w:tab/>
-      </w:r>
-      <w:r>
-        <w:rPr>
-          <w:rFonts w:ascii="Calibri Light" w:hAnsi="Calibri Light" w:cs="Calibri Light"/>
-          <w:sz w:val="16"/>
-          <w:szCs w:val="16"/>
-        </w:rPr>
-        <w:tab/>
-      </w:r>
-      <w:r>
-        <w:rPr>
-          <w:rFonts w:ascii="Calibri Light" w:hAnsi="Calibri Light" w:cs="Calibri Light"/>
-          <w:sz w:val="16"/>
-          <w:szCs w:val="16"/>
-        </w:rPr>
-        <w:t xml:space="preserve">the game. The players and their scores are displayed. The player with the lowest score is displayed as the winner.  If there is a tie, all players with </w:t>
-      </w:r>
-      <w:r>
-        <w:rPr>
-          <w:rFonts w:ascii="Calibri Light" w:hAnsi="Calibri Light" w:cs="Calibri Light"/>
-          <w:sz w:val="16"/>
-          <w:szCs w:val="16"/>
-        </w:rPr>
-        <w:tab/>
-      </w:r>
-      <w:r>
-        <w:rPr>
-          <w:rFonts w:ascii="Calibri Light" w:hAnsi="Calibri Light" w:cs="Calibri Light"/>
-          <w:sz w:val="16"/>
-          <w:szCs w:val="16"/>
-        </w:rPr>
-        <w:tab/>
-      </w:r>
-      <w:r>
-        <w:rPr>
-          <w:rFonts w:ascii="Calibri Light" w:hAnsi="Calibri Light" w:cs="Calibri Light"/>
-          <w:sz w:val="16"/>
-          <w:szCs w:val="16"/>
-        </w:rPr>
-        <w:tab/>
-      </w:r>
-      <w:r>
-        <w:rPr>
-          <w:rFonts w:ascii="Calibri Light" w:hAnsi="Calibri Light" w:cs="Calibri Light"/>
-          <w:sz w:val="16"/>
-          <w:szCs w:val="16"/>
-        </w:rPr>
-        <w:t>the lowest score are considered the winners and will be displayed as such.  Round wins are provided for information only.</w:t>
+        <w:lastRenderedPageBreak/>
+        <w:tab/>
+      </w:r>
+      <w:r>
+        <w:rPr>
+          <w:rFonts w:ascii="Consolas" w:hAnsi="Consolas"/>
+          <w:sz w:val="16"/>
+          <w:szCs w:val="16"/>
+        </w:rPr>
+        <w:tab/>
+      </w:r>
+      <w:r>
+        <w:rPr>
+          <w:rFonts w:ascii="Calibri Light" w:hAnsi="Calibri Light" w:cs="Calibri Light"/>
+          <w:sz w:val="16"/>
+          <w:szCs w:val="16"/>
+        </w:rPr>
+        <w:t xml:space="preserve">The save status page will display the Game Id that </w:t>
+      </w:r>
+      <w:r>
+        <w:rPr>
+          <w:rFonts w:ascii="Calibri Light" w:hAnsi="Calibri Light" w:cs="Calibri Light"/>
+          <w:sz w:val="16"/>
+          <w:szCs w:val="16"/>
+        </w:rPr>
+        <w:t xml:space="preserve">is </w:t>
+      </w:r>
+      <w:r>
+        <w:rPr>
+          <w:rFonts w:ascii="Calibri Light" w:hAnsi="Calibri Light" w:cs="Calibri Light"/>
+          <w:sz w:val="16"/>
+          <w:szCs w:val="16"/>
+        </w:rPr>
+        <w:t xml:space="preserve">created in the database. It will display the game start time </w:t>
+      </w:r>
+      <w:r>
+        <w:rPr>
+          <w:rFonts w:ascii="Calibri Light" w:hAnsi="Calibri Light" w:cs="Calibri Light"/>
+          <w:sz w:val="16"/>
+          <w:szCs w:val="16"/>
+        </w:rPr>
+        <w:t xml:space="preserve">as well as </w:t>
+      </w:r>
+      <w:r>
+        <w:rPr>
+          <w:rFonts w:ascii="Calibri Light" w:hAnsi="Calibri Light" w:cs="Calibri Light"/>
+          <w:sz w:val="16"/>
+          <w:szCs w:val="16"/>
+        </w:rPr>
+        <w:t xml:space="preserve">the elapsed time to </w:t>
+      </w:r>
+      <w:r>
+        <w:rPr>
+          <w:rFonts w:ascii="Calibri Light" w:hAnsi="Calibri Light" w:cs="Calibri Light"/>
+          <w:sz w:val="16"/>
+          <w:szCs w:val="16"/>
+        </w:rPr>
+        <w:tab/>
+      </w:r>
+      <w:r>
+        <w:rPr>
+          <w:rFonts w:ascii="Calibri Light" w:hAnsi="Calibri Light" w:cs="Calibri Light"/>
+          <w:sz w:val="16"/>
+          <w:szCs w:val="16"/>
+        </w:rPr>
+        <w:tab/>
+      </w:r>
+      <w:r>
+        <w:rPr>
+          <w:rFonts w:ascii="Calibri Light" w:hAnsi="Calibri Light" w:cs="Calibri Light"/>
+          <w:sz w:val="16"/>
+          <w:szCs w:val="16"/>
+        </w:rPr>
+        <w:tab/>
+      </w:r>
+      <w:r>
+        <w:rPr>
+          <w:rFonts w:ascii="Calibri Light" w:hAnsi="Calibri Light" w:cs="Calibri Light"/>
+          <w:sz w:val="16"/>
+          <w:szCs w:val="16"/>
+        </w:rPr>
+        <w:t xml:space="preserve">complete the game. The players and their scores are displayed. The player with the lowest score is displayed as the winner.  If there is a tie, all </w:t>
+      </w:r>
+      <w:r>
+        <w:rPr>
+          <w:rFonts w:ascii="Calibri Light" w:hAnsi="Calibri Light" w:cs="Calibri Light"/>
+          <w:sz w:val="16"/>
+          <w:szCs w:val="16"/>
+        </w:rPr>
+        <w:tab/>
+      </w:r>
+      <w:r>
+        <w:rPr>
+          <w:rFonts w:ascii="Calibri Light" w:hAnsi="Calibri Light" w:cs="Calibri Light"/>
+          <w:sz w:val="16"/>
+          <w:szCs w:val="16"/>
+        </w:rPr>
+        <w:tab/>
+      </w:r>
+      <w:r>
+        <w:rPr>
+          <w:rFonts w:ascii="Calibri Light" w:hAnsi="Calibri Light" w:cs="Calibri Light"/>
+          <w:sz w:val="16"/>
+          <w:szCs w:val="16"/>
+        </w:rPr>
+        <w:tab/>
+      </w:r>
+      <w:r>
+        <w:rPr>
+          <w:rFonts w:ascii="Calibri Light" w:hAnsi="Calibri Light" w:cs="Calibri Light"/>
+          <w:sz w:val="16"/>
+          <w:szCs w:val="16"/>
+        </w:rPr>
+        <w:t>players with the lowest score are considered the winners and will be displayed as such.  Round wins are provided for information only.</w:t>
       </w:r>
     </w:p>
     <w:p>
@@ -612,6 +901,102 @@
         </w:rPr>
         <w:tab/>
         <w:t>The button ‘Play Again’</w:t>
+      </w:r>
+      <w:r>
+        <w:rPr>
+          <w:rFonts w:ascii="Calibri Light" w:hAnsi="Calibri Light" w:cs="Calibri Light"/>
+          <w:sz w:val="16"/>
+          <w:szCs w:val="16"/>
+        </w:rPr>
+        <w:t xml:space="preserve"> will redirect back to the score sheet. The players will be </w:t>
+      </w:r>
+      <w:r>
+        <w:rPr>
+          <w:rFonts w:ascii="Calibri Light" w:hAnsi="Calibri Light" w:cs="Calibri Light"/>
+          <w:sz w:val="16"/>
+          <w:szCs w:val="16"/>
+        </w:rPr>
+        <w:t>automa</w:t>
+      </w:r>
+      <w:r>
+        <w:rPr>
+          <w:rFonts w:ascii="Calibri Light" w:hAnsi="Calibri Light" w:cs="Calibri Light"/>
+          <w:sz w:val="16"/>
+          <w:szCs w:val="16"/>
+        </w:rPr>
+        <w:t>tically displayed on the page, being d</w:t>
+      </w:r>
+      <w:r>
+        <w:rPr>
+          <w:rFonts w:ascii="Calibri Light" w:hAnsi="Calibri Light" w:cs="Calibri Light"/>
+          <w:sz w:val="16"/>
+          <w:szCs w:val="16"/>
+        </w:rPr>
+        <w:t>ynamically updat</w:t>
+      </w:r>
+      <w:r>
+        <w:rPr>
+          <w:rFonts w:ascii="Calibri Light" w:hAnsi="Calibri Light" w:cs="Calibri Light"/>
+          <w:sz w:val="16"/>
+          <w:szCs w:val="16"/>
+        </w:rPr>
+        <w:t>ed</w:t>
+      </w:r>
+      <w:r>
+        <w:rPr>
+          <w:rFonts w:ascii="Calibri Light" w:hAnsi="Calibri Light" w:cs="Calibri Light"/>
+          <w:sz w:val="16"/>
+          <w:szCs w:val="16"/>
+        </w:rPr>
+        <w:t xml:space="preserve"> </w:t>
+      </w:r>
+      <w:r>
+        <w:rPr>
+          <w:rFonts w:ascii="Calibri Light" w:hAnsi="Calibri Light" w:cs="Calibri Light"/>
+          <w:sz w:val="16"/>
+          <w:szCs w:val="16"/>
+        </w:rPr>
+        <w:tab/>
+      </w:r>
+      <w:r>
+        <w:rPr>
+          <w:rFonts w:ascii="Calibri Light" w:hAnsi="Calibri Light" w:cs="Calibri Light"/>
+          <w:sz w:val="16"/>
+          <w:szCs w:val="16"/>
+        </w:rPr>
+        <w:tab/>
+      </w:r>
+      <w:r>
+        <w:rPr>
+          <w:rFonts w:ascii="Calibri Light" w:hAnsi="Calibri Light" w:cs="Calibri Light"/>
+          <w:sz w:val="16"/>
+          <w:szCs w:val="16"/>
+        </w:rPr>
+        <w:tab/>
+      </w:r>
+      <w:r>
+        <w:rPr>
+          <w:rFonts w:ascii="Calibri Light" w:hAnsi="Calibri Light" w:cs="Calibri Light"/>
+          <w:sz w:val="16"/>
+          <w:szCs w:val="16"/>
+        </w:rPr>
+        <w:t xml:space="preserve">with </w:t>
+      </w:r>
+      <w:r>
+        <w:rPr>
+          <w:rFonts w:ascii="Calibri Light" w:hAnsi="Calibri Light" w:cs="Calibri Light"/>
+          <w:sz w:val="16"/>
+          <w:szCs w:val="16"/>
+        </w:rPr>
+        <w:t>dealer</w:t>
+      </w:r>
+      <w:r>
+        <w:rPr>
+          <w:rFonts w:ascii="Calibri Light" w:hAnsi="Calibri Light" w:cs="Calibri Light"/>
+          <w:sz w:val="16"/>
+          <w:szCs w:val="16"/>
+        </w:rPr>
+        <w:t xml:space="preserve"> input values.  In addition, players will move to the left player position and the far left player will be set to the last player position. </w:t>
       </w:r>
     </w:p>
     <w:sectPr>

</xml_diff>